<commit_message>
Cap nhat code va dataset
</commit_message>
<xml_diff>
--- a/Báo cáo đồ án 3.docx
+++ b/Báo cáo đồ án 3.docx
@@ -193,7 +193,7 @@
                     <pic:cNvPicPr preferRelativeResize="0"/>
                   </pic:nvPicPr>
                   <pic:blipFill>
-                    <a:blip r:embed="rId5"/>
+                    <a:blip r:embed="rId6"/>
                     <a:srcRect/>
                     <a:stretch>
                       <a:fillRect/>
@@ -729,8 +729,6 @@
           <w:lang w:val="vi-VN" w:eastAsia="vi-VN"/>
         </w:rPr>
       </w:pPr>
-      <w:bookmarkStart w:id="0" w:name="_GoBack"/>
-      <w:bookmarkEnd w:id="0"/>
     </w:p>
     <w:p>
       <w:pPr>
@@ -2440,7 +2438,7 @@
                     <pic:cNvPicPr/>
                   </pic:nvPicPr>
                   <pic:blipFill>
-                    <a:blip r:embed="rId6"/>
+                    <a:blip r:embed="rId7"/>
                     <a:stretch>
                       <a:fillRect/>
                     </a:stretch>
@@ -2619,6 +2617,78 @@
       <w:r>
         <w:t>Điều kiện cần để hình thành một cluster đó là phải có tối thiểu một điểm lõi. Trường hợp xấu nhất cluster sẽ có chỉ một điểm lõi và các điểm biên của nó.</w:t>
       </w:r>
+    </w:p>
+    <w:p>
+      <w:pPr>
+        <w:pStyle w:val="ListParagraph"/>
+        <w:ind w:left="1077" w:firstLine="0"/>
+        <w:jc w:val="left"/>
+      </w:pPr>
+      <w:r>
+        <w:drawing>
+          <wp:inline distT="0" distB="0" distL="0" distR="0" wp14:anchorId="06F55796" wp14:editId="0D2DC5F9">
+            <wp:extent cx="5544324" cy="4658375"/>
+            <wp:effectExtent l="0" t="0" r="0" b="8890"/>
+            <wp:docPr id="2" name="Picture 2"/>
+            <wp:cNvGraphicFramePr>
+              <a:graphicFrameLocks xmlns:a="http://schemas.openxmlformats.org/drawingml/2006/main" noChangeAspect="1"/>
+            </wp:cNvGraphicFramePr>
+            <a:graphic xmlns:a="http://schemas.openxmlformats.org/drawingml/2006/main">
+              <a:graphicData uri="http://schemas.openxmlformats.org/drawingml/2006/picture">
+                <pic:pic xmlns:pic="http://schemas.openxmlformats.org/drawingml/2006/picture">
+                  <pic:nvPicPr>
+                    <pic:cNvPr id="1" name=""/>
+                    <pic:cNvPicPr/>
+                  </pic:nvPicPr>
+                  <pic:blipFill>
+                    <a:blip r:embed="rId8"/>
+                    <a:stretch>
+                      <a:fillRect/>
+                    </a:stretch>
+                  </pic:blipFill>
+                  <pic:spPr>
+                    <a:xfrm>
+                      <a:off x="0" y="0"/>
+                      <a:ext cx="5544324" cy="4658375"/>
+                    </a:xfrm>
+                    <a:prstGeom prst="rect">
+                      <a:avLst/>
+                    </a:prstGeom>
+                  </pic:spPr>
+                </pic:pic>
+              </a:graphicData>
+            </a:graphic>
+          </wp:inline>
+        </w:drawing>
+      </w:r>
+    </w:p>
+    <w:p>
+      <w:pPr>
+        <w:pStyle w:val="ListParagraph"/>
+        <w:ind w:left="1077" w:firstLine="0"/>
+        <w:jc w:val="left"/>
+        <w:outlineLvl w:val="0"/>
+      </w:pPr>
+      <w:r>
+        <w:lastRenderedPageBreak/>
+        <w:t xml:space="preserve">CHƯƠNG 3. </w:t>
+      </w:r>
+      <w:r>
+        <w:t>DEMO</w:t>
+      </w:r>
+    </w:p>
+    <w:p>
+      <w:pPr>
+        <w:pStyle w:val="ListParagraph"/>
+        <w:ind w:left="1077" w:firstLine="0"/>
+        <w:jc w:val="left"/>
+        <w:outlineLvl w:val="0"/>
+      </w:pPr>
+      <w:r>
+        <w:t xml:space="preserve">3.1. </w:t>
+      </w:r>
+      <w:bookmarkStart w:id="0" w:name="_GoBack"/>
+      <w:bookmarkEnd w:id="0"/>
     </w:p>
     <w:sectPr>
       <w:pgSz w:w="12240" w:h="15840"/>
@@ -5172,4 +5242,16 @@
     </a:ext>
   </a:extLst>
 </a:theme>
+</file>
+
+<file path=customXml/item1.xml><?xml version="1.0" encoding="utf-8"?>
+<b:Sources xmlns:b="http://schemas.openxmlformats.org/officeDocument/2006/bibliography" xmlns="http://schemas.openxmlformats.org/officeDocument/2006/bibliography" SelectedStyle="\APASixthEditionOfficeOnline.xsl" StyleName="APA" Version="6"/>
+</file>
+
+<file path=customXml/itemProps1.xml><?xml version="1.0" encoding="utf-8"?>
+<ds:datastoreItem xmlns:ds="http://schemas.openxmlformats.org/officeDocument/2006/customXml" ds:itemID="{77BF208A-A80D-4D4F-AD63-D703D3C4C1FF}">
+  <ds:schemaRefs>
+    <ds:schemaRef ds:uri="http://schemas.openxmlformats.org/officeDocument/2006/bibliography"/>
+  </ds:schemaRefs>
+</ds:datastoreItem>
 </file>
</xml_diff>